<commit_message>
Update Informe Proyecto V.E.I ult.docx
</commit_message>
<xml_diff>
--- a/Informe Proyecto V.E.I ult.docx
+++ b/Informe Proyecto V.E.I ult.docx
@@ -1,6 +1,6 @@
 
 <file path=word/document.xml><?xml version="1.0" encoding="utf-8"?>
-<w:document xmlns:wpc="http://schemas.microsoft.com/office/word/2010/wordprocessingCanvas" xmlns:cx="http://schemas.microsoft.com/office/drawing/2014/chartex" xmlns:cx1="http://schemas.microsoft.com/office/drawing/2015/9/8/chartex" xmlns:cx2="http://schemas.microsoft.com/office/drawing/2015/10/21/chartex" xmlns:cx3="http://schemas.microsoft.com/office/drawing/2016/5/9/chartex" xmlns:cx4="http://schemas.microsoft.com/office/drawing/2016/5/10/chartex" xmlns:cx5="http://schemas.microsoft.com/office/drawing/2016/5/11/chartex" xmlns:cx6="http://schemas.microsoft.com/office/drawing/2016/5/12/chartex" xmlns:cx7="http://schemas.microsoft.com/office/drawing/2016/5/13/chartex" xmlns:cx8="http://schemas.microsoft.com/office/drawing/2016/5/14/chartex" xmlns:mc="http://schemas.openxmlformats.org/markup-compatibility/2006" xmlns:aink="http://schemas.microsoft.com/office/drawing/2016/ink" xmlns:am3d="http://schemas.microsoft.com/office/drawing/2017/model3d" xmlns:o="urn:schemas-microsoft-com:office:office" xmlns:oel="http://schemas.microsoft.com/office/2019/extlst" xmlns:r="http://schemas.openxmlformats.org/officeDocument/2006/relationships" xmlns:m="http://schemas.openxmlformats.org/officeDocument/2006/math" xmlns:v="urn:schemas-microsoft-com:vml" xmlns:wp14="http://schemas.microsoft.com/office/word/2010/wordprocessingDrawing" xmlns:wp="http://schemas.openxmlformats.org/drawingml/2006/wordprocessingDrawing" xmlns:w10="urn:schemas-microsoft-com:office:word" xmlns:w="http://schemas.openxmlformats.org/wordprocessingml/2006/main" xmlns:w14="http://schemas.microsoft.com/office/word/2010/wordml" xmlns:w15="http://schemas.microsoft.com/office/word/2012/wordml" xmlns:w16cex="http://schemas.microsoft.com/office/word/2018/wordml/cex" xmlns:w16cid="http://schemas.microsoft.com/office/word/2016/wordml/cid" xmlns:w16="http://schemas.microsoft.com/office/word/2018/wordml" xmlns:w16du="http://schemas.microsoft.com/office/word/2023/wordml/word16du" xmlns:w16sdtdh="http://schemas.microsoft.com/office/word/2020/wordml/sdtdatahash" xmlns:w16sdtfl="http://schemas.microsoft.com/office/word/2024/wordml/sdtformatlock" xmlns:w16se="http://schemas.microsoft.com/office/word/2015/wordml/symex" xmlns:wpg="http://schemas.microsoft.com/office/word/2010/wordprocessingGroup" xmlns:wpi="http://schemas.microsoft.com/office/word/2010/wordprocessingInk" xmlns:wne="http://schemas.microsoft.com/office/word/2006/wordml" xmlns:wps="http://schemas.microsoft.com/office/word/2010/wordprocessingShape" xmlns:a="http://schemas.openxmlformats.org/drawingml/2006/main" xmlns:pic="http://schemas.openxmlformats.org/drawingml/2006/picture" xmlns:a14="http://schemas.microsoft.com/office/drawing/2010/main" mc:Ignorable="w14 w15 w16se w16cid w16 w16cex w16sdtdh w16sdtfl w16du wp14">
+<w:document xmlns:wpc="http://schemas.microsoft.com/office/word/2010/wordprocessingCanvas" xmlns:cx="http://schemas.microsoft.com/office/drawing/2014/chartex" xmlns:cx1="http://schemas.microsoft.com/office/drawing/2015/9/8/chartex" xmlns:cx2="http://schemas.microsoft.com/office/drawing/2015/10/21/chartex" xmlns:cx3="http://schemas.microsoft.com/office/drawing/2016/5/9/chartex" xmlns:cx4="http://schemas.microsoft.com/office/drawing/2016/5/10/chartex" xmlns:cx5="http://schemas.microsoft.com/office/drawing/2016/5/11/chartex" xmlns:cx6="http://schemas.microsoft.com/office/drawing/2016/5/12/chartex" xmlns:cx7="http://schemas.microsoft.com/office/drawing/2016/5/13/chartex" xmlns:cx8="http://schemas.microsoft.com/office/drawing/2016/5/14/chartex" xmlns:mc="http://schemas.openxmlformats.org/markup-compatibility/2006" xmlns:aink="http://schemas.microsoft.com/office/drawing/2016/ink" xmlns:am3d="http://schemas.microsoft.com/office/drawing/2017/model3d" xmlns:o="urn:schemas-microsoft-com:office:office" xmlns:oel="http://schemas.microsoft.com/office/2019/extlst" xmlns:r="http://schemas.openxmlformats.org/officeDocument/2006/relationships" xmlns:m="http://schemas.openxmlformats.org/officeDocument/2006/math" xmlns:v="urn:schemas-microsoft-com:vml" xmlns:wp14="http://schemas.microsoft.com/office/word/2010/wordprocessingDrawing" xmlns:wp="http://schemas.openxmlformats.org/drawingml/2006/wordprocessingDrawing" xmlns:w10="urn:schemas-microsoft-com:office:word" xmlns:w="http://schemas.openxmlformats.org/wordprocessingml/2006/main" xmlns:w14="http://schemas.microsoft.com/office/word/2010/wordml" xmlns:w15="http://schemas.microsoft.com/office/word/2012/wordml" xmlns:w16cex="http://schemas.microsoft.com/office/word/2018/wordml/cex" xmlns:w16cid="http://schemas.microsoft.com/office/word/2016/wordml/cid" xmlns:w16="http://schemas.microsoft.com/office/word/2018/wordml" xmlns:w16du="http://schemas.microsoft.com/office/word/2023/wordml/word16du" xmlns:w16sdtdh="http://schemas.microsoft.com/office/word/2020/wordml/sdtdatahash" xmlns:w16sdtfl="http://schemas.microsoft.com/office/word/2024/wordml/sdtformatlock" xmlns:w16se="http://schemas.microsoft.com/office/word/2015/wordml/symex" xmlns:wpg="http://schemas.microsoft.com/office/word/2010/wordprocessingGroup" xmlns:wpi="http://schemas.microsoft.com/office/word/2010/wordprocessingInk" xmlns:wne="http://schemas.microsoft.com/office/word/2006/wordml" xmlns:wps="http://schemas.microsoft.com/office/word/2010/wordprocessingShape" mc:Ignorable="w14 w15 w16se w16cid w16 w16cex w16sdtdh w16sdtfl w16du wp14">
   <w:body>
     <w:p>
       <w:pPr>
@@ -1389,7 +1389,7 @@
               </wp:anchor>
             </w:drawing>
           </mc:Choice>
-          <mc:Fallback>
+          <mc:Fallback xmlns:a14="http://schemas.microsoft.com/office/drawing/2010/main" xmlns:pic="http://schemas.openxmlformats.org/drawingml/2006/picture" xmlns:a="http://schemas.openxmlformats.org/drawingml/2006/main">
             <w:pict>
               <v:rect id="Rectángulo 1" style="position:absolute;margin-left:-1.5pt;margin-top:23pt;width:426.55pt;height:240.45pt;z-index:251659264;visibility:visible;mso-wrap-style:square;mso-width-percent:0;mso-height-percent:0;mso-wrap-distance-left:9pt;mso-wrap-distance-top:0;mso-wrap-distance-right:9pt;mso-wrap-distance-bottom:0;mso-position-horizontal:absolute;mso-position-horizontal-relative:text;mso-position-vertical:absolute;mso-position-vertical-relative:text;mso-width-percent:0;mso-height-percent:0;mso-width-relative:margin;mso-height-relative:margin;v-text-anchor:middle" o:spid="_x0000_s1026" filled="f" strokecolor="black [3213]" strokeweight="1pt" w14:anchorId="0331728B" o:gfxdata="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"/>
             </w:pict>
@@ -2515,7 +2515,7 @@
               </wp:anchor>
             </w:drawing>
           </mc:Choice>
-          <mc:Fallback>
+          <mc:Fallback xmlns:a14="http://schemas.microsoft.com/office/drawing/2010/main" xmlns:pic="http://schemas.openxmlformats.org/drawingml/2006/picture" xmlns:a="http://schemas.openxmlformats.org/drawingml/2006/main">
             <w:pict>
               <v:rect id="Rectángulo 1" style="position:absolute;margin-left:-1.75pt;margin-top:11.55pt;width:306.15pt;height:177.2pt;z-index:251662336;visibility:visible;mso-wrap-style:square;mso-width-percent:0;mso-height-percent:0;mso-wrap-distance-left:9pt;mso-wrap-distance-top:0;mso-wrap-distance-right:9pt;mso-wrap-distance-bottom:0;mso-position-horizontal:absolute;mso-position-horizontal-relative:margin;mso-position-vertical:absolute;mso-position-vertical-relative:text;mso-width-percent:0;mso-height-percent:0;mso-width-relative:margin;mso-height-relative:margin;v-text-anchor:middle" o:spid="_x0000_s1026" filled="f" strokecolor="black [3213]" strokeweight="1pt" w14:anchorId="6453FDA9" o:gfxdata="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">
                 <w10:wrap anchorx="margin"/>
@@ -2948,7 +2948,7 @@
               </wp:anchor>
             </w:drawing>
           </mc:Choice>
-          <mc:Fallback>
+          <mc:Fallback xmlns:a14="http://schemas.microsoft.com/office/drawing/2010/main" xmlns:pic="http://schemas.openxmlformats.org/drawingml/2006/picture" xmlns:a="http://schemas.openxmlformats.org/drawingml/2006/main">
             <w:pict>
               <v:rect id="Rectángulo 1" style="position:absolute;margin-left:-.15pt;margin-top:25.2pt;width:306.15pt;height:165.75pt;z-index:251664384;visibility:visible;mso-wrap-style:square;mso-width-percent:0;mso-height-percent:0;mso-wrap-distance-left:9pt;mso-wrap-distance-top:0;mso-wrap-distance-right:9pt;mso-wrap-distance-bottom:0;mso-position-horizontal:absolute;mso-position-horizontal-relative:margin;mso-position-vertical:absolute;mso-position-vertical-relative:text;mso-width-percent:0;mso-height-percent:0;mso-width-relative:margin;mso-height-relative:margin;v-text-anchor:middle" o:spid="_x0000_s1026" filled="f" strokecolor="black [3213]" strokeweight="1pt" w14:anchorId="0B177D3B" o:gfxdata="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">
                 <w10:wrap anchorx="margin"/>
@@ -3319,7 +3319,7 @@
               </wp:anchor>
             </w:drawing>
           </mc:Choice>
-          <mc:Fallback xmlns:a14="http://schemas.microsoft.com/office/drawing/2010/main" xmlns:pic="http://schemas.openxmlformats.org/drawingml/2006/picture" xmlns:a="http://schemas.openxmlformats.org/drawingml/2006/main">
+          <mc:Fallback xmlns:a="http://schemas.openxmlformats.org/drawingml/2006/main" xmlns:pic="http://schemas.openxmlformats.org/drawingml/2006/picture" xmlns:a14="http://schemas.microsoft.com/office/drawing/2010/main">
             <w:pict>
               <v:rect id="Rectángulo 1" style="position:absolute;margin-left:0;margin-top:24.9pt;width:304.9pt;height:134.6pt;z-index:251666432;visibility:visible;mso-wrap-style:square;mso-width-percent:0;mso-height-percent:0;mso-wrap-distance-left:9pt;mso-wrap-distance-top:0;mso-wrap-distance-right:9pt;mso-wrap-distance-bottom:0;mso-position-horizontal:left;mso-position-horizontal-relative:margin;mso-position-vertical:absolute;mso-position-vertical-relative:text;mso-width-percent:0;mso-height-percent:0;mso-width-relative:margin;mso-height-relative:margin;v-text-anchor:middle" o:spid="_x0000_s1026" filled="f" strokecolor="black [3213]" strokeweight="1pt" w14:anchorId="56C8AB35" o:gfxdata="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">
                 <w10:wrap anchorx="margin"/>
@@ -3455,56 +3455,6 @@
     </w:tbl>
     <w:p/>
     <w:p/>
-    <w:p w14:noSpellErr="1">
-      <w:pPr>
-        <w:rPr>
-          <w:b w:val="1"/>
-          <w:bCs w:val="1"/>
-          <w:sz w:val="28"/>
-          <w:szCs w:val="28"/>
-        </w:rPr>
-      </w:pPr>
-    </w:p>
-    <w:p>
-      <w:pPr>
-        <w:rPr>
-          <w:b w:val="1"/>
-          <w:bCs w:val="1"/>
-          <w:sz w:val="28"/>
-          <w:szCs w:val="28"/>
-        </w:rPr>
-      </w:pPr>
-    </w:p>
-    <w:p>
-      <w:pPr>
-        <w:rPr>
-          <w:b w:val="1"/>
-          <w:bCs w:val="1"/>
-          <w:sz w:val="28"/>
-          <w:szCs w:val="28"/>
-        </w:rPr>
-      </w:pPr>
-    </w:p>
-    <w:p>
-      <w:pPr>
-        <w:rPr>
-          <w:b w:val="1"/>
-          <w:bCs w:val="1"/>
-          <w:sz w:val="28"/>
-          <w:szCs w:val="28"/>
-        </w:rPr>
-      </w:pPr>
-    </w:p>
-    <w:p>
-      <w:pPr>
-        <w:rPr>
-          <w:b w:val="1"/>
-          <w:bCs w:val="1"/>
-          <w:sz w:val="28"/>
-          <w:szCs w:val="28"/>
-        </w:rPr>
-      </w:pPr>
-    </w:p>
     <w:p>
       <w:pPr>
         <w:rPr>
@@ -3515,55 +3465,111 @@
         </w:rPr>
       </w:pPr>
     </w:p>
-    <w:p w14:noSpellErr="1">
-      <w:pPr>
-        <w:pStyle w:val="Normal"/>
-        <w:rPr>
-          <w:b w:val="1"/>
-          <w:bCs w:val="1"/>
+    <w:p>
+      <w:pPr>
+        <w:rPr>
+          <w:b/>
+          <w:bCs/>
           <w:sz w:val="28"/>
           <w:szCs w:val="28"/>
         </w:rPr>
       </w:pPr>
     </w:p>
-    <w:p w14:noSpellErr="1">
-      <w:pPr>
-        <w:rPr>
-          <w:b w:val="1"/>
-          <w:bCs w:val="1"/>
+    <w:p>
+      <w:pPr>
+        <w:rPr>
+          <w:b/>
+          <w:bCs/>
           <w:sz w:val="28"/>
           <w:szCs w:val="28"/>
         </w:rPr>
       </w:pPr>
-      <w:r>
+    </w:p>
+    <w:p>
+      <w:pPr>
+        <w:rPr>
+          <w:b/>
+          <w:bCs/>
+          <w:sz w:val="28"/>
+          <w:szCs w:val="28"/>
+        </w:rPr>
+      </w:pPr>
+    </w:p>
+    <w:p>
+      <w:pPr>
+        <w:rPr>
+          <w:b/>
+          <w:bCs/>
+          <w:sz w:val="28"/>
+          <w:szCs w:val="28"/>
+        </w:rPr>
+      </w:pPr>
+    </w:p>
+    <w:p>
+      <w:pPr>
+        <w:rPr>
+          <w:b/>
+          <w:bCs/>
+          <w:sz w:val="28"/>
+          <w:szCs w:val="28"/>
+        </w:rPr>
+      </w:pPr>
+    </w:p>
+    <w:p>
+      <w:pPr>
+        <w:rPr>
+          <w:b/>
+          <w:bCs/>
+          <w:sz w:val="28"/>
+          <w:szCs w:val="28"/>
+        </w:rPr>
+      </w:pPr>
+    </w:p>
+    <w:p>
+      <w:pPr>
+        <w:rPr>
+          <w:b/>
+          <w:bCs/>
+          <w:sz w:val="28"/>
+          <w:szCs w:val="28"/>
+        </w:rPr>
+      </w:pPr>
+      <w:r>
+        <w:rPr>
+          <w:b/>
+          <w:bCs/>
+          <w:noProof/>
+          <w:sz w:val="28"/>
+          <w:szCs w:val="28"/>
+        </w:rPr>
         <w:drawing>
-          <wp:anchor distT="0" distB="0" distL="114300" distR="114300" simplePos="0" relativeHeight="251669504" behindDoc="0" locked="0" layoutInCell="1" allowOverlap="1" wp14:anchorId="144185D7" wp14:editId="55AB483B">
+          <wp:anchor distT="0" distB="0" distL="114300" distR="114300" simplePos="0" relativeHeight="251669504" behindDoc="0" locked="0" layoutInCell="1" allowOverlap="1" wp14:anchorId="0567D24C" wp14:editId="399459F6">
             <wp:simplePos x="0" y="0"/>
             <wp:positionH relativeFrom="column">
-              <wp:posOffset>-1085850</wp:posOffset>
+              <wp:posOffset>-1062882</wp:posOffset>
             </wp:positionH>
             <wp:positionV relativeFrom="paragraph">
-              <wp:posOffset>219075</wp:posOffset>
+              <wp:posOffset>215744</wp:posOffset>
             </wp:positionV>
-            <wp:extent cx="7511819" cy="3939039"/>
-            <wp:effectExtent l="0" t="0" r="0" b="0"/>
+            <wp:extent cx="7619502" cy="3971925"/>
+            <wp:effectExtent l="0" t="0" r="635" b="0"/>
             <wp:wrapNone/>
-            <wp:docPr id="2046885055" name="Imagen 7" descr="Texto&#10;&#10;El contenido generado por IA puede ser incorrecto."/>
+            <wp:docPr id="223321092" name="Imagen 9" descr="Escala de tiempo&#10;&#10;El contenido generado por IA puede ser incorrecto."/>
             <wp:cNvGraphicFramePr>
-              <a:graphicFrameLocks noChangeAspect="1"/>
+              <a:graphicFrameLocks xmlns:a="http://schemas.openxmlformats.org/drawingml/2006/main" noChangeAspect="1"/>
             </wp:cNvGraphicFramePr>
-            <a:graphic>
-              <a:graphicData xmlns:a="http://schemas.openxmlformats.org/drawingml/2006/main" uri="http://schemas.openxmlformats.org/drawingml/2006/picture">
+            <a:graphic xmlns:a="http://schemas.openxmlformats.org/drawingml/2006/main">
+              <a:graphicData uri="http://schemas.openxmlformats.org/drawingml/2006/picture">
                 <pic:pic xmlns:pic="http://schemas.openxmlformats.org/drawingml/2006/picture">
                   <pic:nvPicPr>
-                    <pic:cNvPr id="2046885055" name="Imagen 7" descr="Texto&#10;&#10;El contenido generado por IA puede ser incorrecto."/>
+                    <pic:cNvPr id="223321092" name="Imagen 9" descr="Escala de tiempo&#10;&#10;El contenido generado por IA puede ser incorrecto."/>
                     <pic:cNvPicPr/>
                   </pic:nvPicPr>
                   <pic:blipFill>
-                    <a:blip xmlns:r="http://schemas.openxmlformats.org/officeDocument/2006/relationships" r:embed="rId8">
+                    <a:blip r:embed="rId8" cstate="print">
                       <a:extLst>
                         <a:ext uri="{28A0092B-C50C-407E-A947-70E740481C1C}">
-                          <a14:useLocalDpi xmlns:a14="http://schemas.microsoft.com/office/drawing/2010/main"/>
+                          <a14:useLocalDpi xmlns:a14="http://schemas.microsoft.com/office/drawing/2010/main" val="0"/>
                         </a:ext>
                       </a:extLst>
                     </a:blip>
@@ -3572,9 +3578,9 @@
                     </a:stretch>
                   </pic:blipFill>
                   <pic:spPr>
-                    <a:xfrm rot="0">
+                    <a:xfrm>
                       <a:off x="0" y="0"/>
-                      <a:ext cx="7511819" cy="3939039"/>
+                      <a:ext cx="7625451" cy="3975026"/>
                     </a:xfrm>
                     <a:prstGeom prst="rect">
                       <a:avLst/>
@@ -3583,10 +3589,10 @@
                 </pic:pic>
               </a:graphicData>
             </a:graphic>
-            <wp14:sizeRelH relativeFrom="page">
+            <wp14:sizeRelH relativeFrom="margin">
               <wp14:pctWidth>0</wp14:pctWidth>
             </wp14:sizeRelH>
-            <wp14:sizeRelV relativeFrom="page">
+            <wp14:sizeRelV relativeFrom="margin">
               <wp14:pctHeight>0</wp14:pctHeight>
             </wp14:sizeRelV>
           </wp:anchor>
@@ -3603,7 +3609,7 @@
         <mc:AlternateContent>
           <mc:Choice Requires="wps">
             <w:drawing>
-              <wp:anchor distT="0" distB="0" distL="114300" distR="114300" simplePos="0" relativeHeight="251668480" behindDoc="1" locked="0" layoutInCell="1" allowOverlap="1" wp14:anchorId="5323579F" wp14:editId="383E4A70">
+              <wp:anchor distT="0" distB="0" distL="114300" distR="114300" simplePos="0" relativeHeight="251668480" behindDoc="1" locked="0" layoutInCell="1" allowOverlap="1" wp14:anchorId="5323579F" wp14:editId="63F99C48">
                 <wp:simplePos x="0" y="0"/>
                 <wp:positionH relativeFrom="page">
                   <wp:align>right</wp:align>
@@ -3612,16 +3618,16 @@
                   <wp:posOffset>211455</wp:posOffset>
                 </wp:positionV>
                 <wp:extent cx="8634140" cy="3972050"/>
-                <wp:effectExtent l="0" t="0" r="0" b="0"/>
+                <wp:effectExtent l="0" t="0" r="14605" b="28575"/>
                 <wp:wrapNone/>
                 <wp:docPr id="305074663" name="Rectángulo 1"/>
                 <wp:cNvGraphicFramePr/>
                 <a:graphic xmlns:a="http://schemas.openxmlformats.org/drawingml/2006/main">
-                  <a:graphicData xmlns:a="http://schemas.openxmlformats.org/drawingml/2006/main" uri="http://schemas.microsoft.com/office/word/2010/wordprocessingShape">
-                    <wps:wsp xmlns:wps="http://schemas.microsoft.com/office/word/2010/wordprocessingShape">
+                  <a:graphicData uri="http://schemas.microsoft.com/office/word/2010/wordprocessingShape">
+                    <wps:wsp>
                       <wps:cNvSpPr/>
                       <wps:spPr>
-                        <a:xfrm rot="0">
+                        <a:xfrm>
                           <a:off x="0" y="0"/>
                           <a:ext cx="8634140" cy="3972050"/>
                         </a:xfrm>
@@ -3663,7 +3669,7 @@
           </mc:Choice>
           <mc:Fallback>
             <w:pict>
-              <v:rect id="Rectángulo 1" style="position:absolute;margin-left:541.8pt;margin-top:16.65pt;width:593pt;height:350pt;z-index:-251648000;visibility:visible;mso-wrap-style:square;mso-width-percent:0;mso-height-percent:0;mso-wrap-distance-left:9pt;mso-wrap-distance-top:0;mso-wrap-distance-right:9pt;mso-wrap-distance-bottom:0;mso-position-horizontal:right;mso-position-horizontal-relative:page;mso-position-vertical:absolute;mso-position-vertical-relative:text;mso-width-percent:0;mso-height-percent:0;mso-width-relative:margin;mso-height-relative:margin;v-text-anchor:middle" o:spid="_x0000_s1026" fillcolor="white [3201]" strokecolor="#4ea72e [3209]" strokeweight="1pt" w14:anchorId="2B07A726" o:gfxdata="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">
+              <v:rect w14:anchorId="6B85DDE5" id="Rectángulo 1" o:spid="_x0000_s1026" style="position:absolute;margin-left:628.65pt;margin-top:16.65pt;width:679.85pt;height:312.75pt;z-index:-251648000;visibility:visible;mso-wrap-style:square;mso-width-percent:0;mso-height-percent:0;mso-wrap-distance-left:9pt;mso-wrap-distance-top:0;mso-wrap-distance-right:9pt;mso-wrap-distance-bottom:0;mso-position-horizontal:right;mso-position-horizontal-relative:page;mso-position-vertical:absolute;mso-position-vertical-relative:text;mso-width-percent:0;mso-height-percent:0;mso-width-relative:margin;mso-height-relative:margin;v-text-anchor:middle" o:gfxdata="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" fillcolor="white [3201]" strokecolor="#4ea72e [3209]" strokeweight="1pt">
                 <w10:wrap anchorx="page"/>
               </v:rect>
             </w:pict>
@@ -3672,96 +3678,97 @@
       </w:r>
       <w:r>
         <w:rPr>
-          <w:b w:val="1"/>
-          <w:bCs w:val="1"/>
-          <w:sz w:val="28"/>
-          <w:szCs w:val="28"/>
-        </w:rPr>
-        <w:t xml:space="preserve">ANEXO </w:t>
-      </w:r>
-      <w:r>
-        <w:rPr>
-          <w:b w:val="1"/>
-          <w:bCs w:val="1"/>
-          <w:sz w:val="28"/>
-          <w:szCs w:val="28"/>
-        </w:rPr>
-        <w:t>I</w:t>
-      </w:r>
-      <w:r>
-        <w:rPr>
-          <w:b w:val="1"/>
-          <w:bCs w:val="1"/>
-          <w:sz w:val="28"/>
-          <w:szCs w:val="28"/>
-        </w:rPr>
-        <w:t>: DIAGRAMA DE CLASES</w:t>
-      </w:r>
-    </w:p>
-    <w:p>
-      <w:pPr>
-        <w:rPr>
-          <w:b w:val="1"/>
-          <w:bCs w:val="1"/>
-          <w:sz w:val="28"/>
-          <w:szCs w:val="28"/>
-        </w:rPr>
-      </w:pPr>
-    </w:p>
-    <w:p>
-      <w:pPr>
-        <w:rPr>
-          <w:b w:val="1"/>
-          <w:bCs w:val="1"/>
-          <w:sz w:val="28"/>
-          <w:szCs w:val="28"/>
-        </w:rPr>
-      </w:pPr>
-    </w:p>
-    <w:p>
-      <w:pPr>
-        <w:rPr>
-          <w:b w:val="1"/>
-          <w:bCs w:val="1"/>
-          <w:sz w:val="28"/>
-          <w:szCs w:val="28"/>
-        </w:rPr>
-      </w:pPr>
-    </w:p>
-    <w:p>
-      <w:pPr>
-        <w:rPr>
-          <w:b w:val="1"/>
-          <w:bCs w:val="1"/>
-          <w:sz w:val="28"/>
-          <w:szCs w:val="28"/>
-        </w:rPr>
-      </w:pPr>
-    </w:p>
-    <w:p w14:noSpellErr="1">
-      <w:pPr>
-        <w:rPr>
-          <w:b w:val="1"/>
-          <w:bCs w:val="1"/>
-          <w:sz w:val="28"/>
-          <w:szCs w:val="28"/>
-        </w:rPr>
-      </w:pPr>
-    </w:p>
-    <w:p>
-      <w:pPr>
-        <w:rPr>
           <w:b/>
           <w:bCs/>
           <w:sz w:val="28"/>
           <w:szCs w:val="28"/>
         </w:rPr>
+        <w:t xml:space="preserve">ANEXO </w:t>
+      </w:r>
+      <w:r>
+        <w:rPr>
+          <w:b/>
+          <w:bCs/>
+          <w:sz w:val="28"/>
+          <w:szCs w:val="28"/>
+        </w:rPr>
+        <w:t>I</w:t>
+      </w:r>
+      <w:r>
+        <w:rPr>
+          <w:b/>
+          <w:bCs/>
+          <w:sz w:val="28"/>
+          <w:szCs w:val="28"/>
+        </w:rPr>
+        <w:t>: DIAGRAMA DE CLASES</w:t>
+      </w:r>
+    </w:p>
+    <w:p>
+      <w:pPr>
+        <w:rPr>
+          <w:b/>
+          <w:bCs/>
+          <w:sz w:val="28"/>
+          <w:szCs w:val="28"/>
+        </w:rPr>
+      </w:pPr>
+    </w:p>
+    <w:p>
+      <w:pPr>
+        <w:rPr>
+          <w:b/>
+          <w:bCs/>
+          <w:sz w:val="28"/>
+          <w:szCs w:val="28"/>
+        </w:rPr>
+      </w:pPr>
+    </w:p>
+    <w:p>
+      <w:pPr>
+        <w:ind w:firstLine="708"/>
+        <w:rPr>
+          <w:b/>
+          <w:bCs/>
+          <w:sz w:val="28"/>
+          <w:szCs w:val="28"/>
+        </w:rPr>
+      </w:pPr>
+    </w:p>
+    <w:p>
+      <w:pPr>
+        <w:rPr>
+          <w:b/>
+          <w:bCs/>
+          <w:sz w:val="28"/>
+          <w:szCs w:val="28"/>
+        </w:rPr>
+      </w:pPr>
+    </w:p>
+    <w:p>
+      <w:pPr>
+        <w:rPr>
+          <w:b/>
+          <w:bCs/>
+          <w:sz w:val="28"/>
+          <w:szCs w:val="28"/>
+        </w:rPr>
+      </w:pPr>
+    </w:p>
+    <w:p>
+      <w:pPr>
+        <w:rPr>
+          <w:b/>
+          <w:bCs/>
+          <w:sz w:val="28"/>
+          <w:szCs w:val="28"/>
+        </w:rPr>
       </w:pPr>
     </w:p>
     <w:sectPr>
       <w:headerReference w:type="default" r:id="rId9"/>
       <w:footerReference w:type="default" r:id="rId10"/>
-      <w:pgSz w:w="11906" w:h="16838" w:orient="portrait"/>
+      <w:pgSz w:w="11906" w:h="16838"/>
       <w:pgMar w:top="1417" w:right="1701" w:bottom="1417" w:left="1701" w:header="708" w:footer="708" w:gutter="0"/>
       <w:cols w:space="708"/>
       <w:docGrid w:linePitch="360"/>
@@ -3923,7 +3930,7 @@
 </file>
 
 <file path=word/header1.xml><?xml version="1.0" encoding="utf-8"?>
-<w:hdr xmlns:wpc="http://schemas.microsoft.com/office/word/2010/wordprocessingCanvas" xmlns:cx="http://schemas.microsoft.com/office/drawing/2014/chartex" xmlns:cx1="http://schemas.microsoft.com/office/drawing/2015/9/8/chartex" xmlns:cx2="http://schemas.microsoft.com/office/drawing/2015/10/21/chartex" xmlns:cx3="http://schemas.microsoft.com/office/drawing/2016/5/9/chartex" xmlns:cx4="http://schemas.microsoft.com/office/drawing/2016/5/10/chartex" xmlns:cx5="http://schemas.microsoft.com/office/drawing/2016/5/11/chartex" xmlns:cx6="http://schemas.microsoft.com/office/drawing/2016/5/12/chartex" xmlns:cx7="http://schemas.microsoft.com/office/drawing/2016/5/13/chartex" xmlns:cx8="http://schemas.microsoft.com/office/drawing/2016/5/14/chartex" xmlns:mc="http://schemas.openxmlformats.org/markup-compatibility/2006" xmlns:aink="http://schemas.microsoft.com/office/drawing/2016/ink" xmlns:am3d="http://schemas.microsoft.com/office/drawing/2017/model3d" xmlns:o="urn:schemas-microsoft-com:office:office" xmlns:oel="http://schemas.microsoft.com/office/2019/extlst" xmlns:r="http://schemas.openxmlformats.org/officeDocument/2006/relationships" xmlns:m="http://schemas.openxmlformats.org/officeDocument/2006/math" xmlns:v="urn:schemas-microsoft-com:vml" xmlns:wp14="http://schemas.microsoft.com/office/word/2010/wordprocessingDrawing" xmlns:wp="http://schemas.openxmlformats.org/drawingml/2006/wordprocessingDrawing" xmlns:w10="urn:schemas-microsoft-com:office:word" xmlns:w="http://schemas.openxmlformats.org/wordprocessingml/2006/main" xmlns:w14="http://schemas.microsoft.com/office/word/2010/wordml" xmlns:w15="http://schemas.microsoft.com/office/word/2012/wordml" xmlns:w16cex="http://schemas.microsoft.com/office/word/2018/wordml/cex" xmlns:w16cid="http://schemas.microsoft.com/office/word/2016/wordml/cid" xmlns:w16="http://schemas.microsoft.com/office/word/2018/wordml" xmlns:w16du="http://schemas.microsoft.com/office/word/2023/wordml/word16du" xmlns:w16sdtdh="http://schemas.microsoft.com/office/word/2020/wordml/sdtdatahash" xmlns:w16sdtfl="http://schemas.microsoft.com/office/word/2024/wordml/sdtformatlock" xmlns:w16se="http://schemas.microsoft.com/office/word/2015/wordml/symex" xmlns:wpg="http://schemas.microsoft.com/office/word/2010/wordprocessingGroup" xmlns:wpi="http://schemas.microsoft.com/office/word/2010/wordprocessingInk" xmlns:wne="http://schemas.microsoft.com/office/word/2006/wordml" xmlns:wps="http://schemas.microsoft.com/office/word/2010/wordprocessingShape" xmlns:a="http://schemas.openxmlformats.org/drawingml/2006/main" mc:Ignorable="w14 w15 w16se w16cid w16 w16cex w16sdtdh w16sdtfl w16du wp14">
+<w:hdr xmlns:wpc="http://schemas.microsoft.com/office/word/2010/wordprocessingCanvas" xmlns:cx="http://schemas.microsoft.com/office/drawing/2014/chartex" xmlns:cx1="http://schemas.microsoft.com/office/drawing/2015/9/8/chartex" xmlns:cx2="http://schemas.microsoft.com/office/drawing/2015/10/21/chartex" xmlns:cx3="http://schemas.microsoft.com/office/drawing/2016/5/9/chartex" xmlns:cx4="http://schemas.microsoft.com/office/drawing/2016/5/10/chartex" xmlns:cx5="http://schemas.microsoft.com/office/drawing/2016/5/11/chartex" xmlns:cx6="http://schemas.microsoft.com/office/drawing/2016/5/12/chartex" xmlns:cx7="http://schemas.microsoft.com/office/drawing/2016/5/13/chartex" xmlns:cx8="http://schemas.microsoft.com/office/drawing/2016/5/14/chartex" xmlns:mc="http://schemas.openxmlformats.org/markup-compatibility/2006" xmlns:aink="http://schemas.microsoft.com/office/drawing/2016/ink" xmlns:am3d="http://schemas.microsoft.com/office/drawing/2017/model3d" xmlns:o="urn:schemas-microsoft-com:office:office" xmlns:oel="http://schemas.microsoft.com/office/2019/extlst" xmlns:r="http://schemas.openxmlformats.org/officeDocument/2006/relationships" xmlns:m="http://schemas.openxmlformats.org/officeDocument/2006/math" xmlns:v="urn:schemas-microsoft-com:vml" xmlns:wp14="http://schemas.microsoft.com/office/word/2010/wordprocessingDrawing" xmlns:wp="http://schemas.openxmlformats.org/drawingml/2006/wordprocessingDrawing" xmlns:w10="urn:schemas-microsoft-com:office:word" xmlns:w="http://schemas.openxmlformats.org/wordprocessingml/2006/main" xmlns:w14="http://schemas.microsoft.com/office/word/2010/wordml" xmlns:w15="http://schemas.microsoft.com/office/word/2012/wordml" xmlns:w16cex="http://schemas.microsoft.com/office/word/2018/wordml/cex" xmlns:w16cid="http://schemas.microsoft.com/office/word/2016/wordml/cid" xmlns:w16="http://schemas.microsoft.com/office/word/2018/wordml" xmlns:w16du="http://schemas.microsoft.com/office/word/2023/wordml/word16du" xmlns:w16sdtdh="http://schemas.microsoft.com/office/word/2020/wordml/sdtdatahash" xmlns:w16sdtfl="http://schemas.microsoft.com/office/word/2024/wordml/sdtformatlock" xmlns:w16se="http://schemas.microsoft.com/office/word/2015/wordml/symex" xmlns:wpg="http://schemas.microsoft.com/office/word/2010/wordprocessingGroup" xmlns:wpi="http://schemas.microsoft.com/office/word/2010/wordprocessingInk" xmlns:wne="http://schemas.microsoft.com/office/word/2006/wordml" xmlns:wps="http://schemas.microsoft.com/office/word/2010/wordprocessingShape" mc:Ignorable="w14 w15 w16se w16cid w16 w16cex w16sdtdh w16sdtfl w16du wp14">
   <w:p>
     <w:pPr>
       <w:pStyle w:val="Encabezado"/>
@@ -4066,7 +4073,7 @@
         </mc:Choice>
         <mc:Fallback>
           <w:pict>
-            <v:rect id="Rectángulo 63" style="position:absolute;margin-left:0;margin-top:0;width:468.5pt;height:21.3pt;z-index:-251657216;visibility:visible;mso-wrap-style:square;mso-width-percent:1000;mso-height-percent:27;mso-top-percent:45;mso-wrap-distance-left:9.35pt;mso-wrap-distance-top:0;mso-wrap-distance-right:9.35pt;mso-wrap-distance-bottom:0;mso-position-horizontal:center;mso-position-horizontal-relative:margin;mso-position-vertical-relative:page;mso-width-percent:1000;mso-height-percent:27;mso-top-percent:45;mso-width-relative:margin;mso-height-relative:page;v-text-anchor:middle" o:spid="_x0000_s1026" o:allowoverlap="f" fillcolor="#156082 [3204]" stroked="f" strokeweight="1pt" w14:anchorId="235DAD0D" o:gfxdata="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">
+            <v:rect w14:anchorId="235DAD0D" id="Rectángulo 63" o:spid="_x0000_s1026" style="position:absolute;margin-left:0;margin-top:0;width:468.5pt;height:21.3pt;z-index:-251657216;visibility:visible;mso-wrap-style:square;mso-width-percent:1000;mso-height-percent:27;mso-top-percent:45;mso-wrap-distance-left:9.35pt;mso-wrap-distance-top:0;mso-wrap-distance-right:9.35pt;mso-wrap-distance-bottom:0;mso-position-horizontal:center;mso-position-horizontal-relative:margin;mso-position-vertical-relative:page;mso-width-percent:1000;mso-height-percent:27;mso-top-percent:45;mso-width-relative:margin;mso-height-relative:page;v-text-anchor:middle" o:gfxdata="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" o:allowoverlap="f" fillcolor="#156082 [3204]" stroked="f" strokeweight="1pt">
               <v:textbox style="mso-fit-shape-to-text:t">
                 <w:txbxContent>
                   <w:sdt>
@@ -4149,7 +4156,7 @@
         <w:ind w:left="720" w:hanging="360"/>
       </w:pPr>
       <w:rPr>
-        <w:rFonts w:hint="default" w:ascii="Symbol" w:hAnsi="Symbol"/>
+        <w:rFonts w:ascii="Symbol" w:hAnsi="Symbol" w:hint="default"/>
         <w:sz w:val="20"/>
       </w:rPr>
     </w:lvl>
@@ -4165,7 +4172,7 @@
         <w:ind w:left="1440" w:hanging="360"/>
       </w:pPr>
       <w:rPr>
-        <w:rFonts w:hint="default" w:ascii="Courier New" w:hAnsi="Courier New"/>
+        <w:rFonts w:ascii="Courier New" w:hAnsi="Courier New" w:hint="default"/>
         <w:sz w:val="20"/>
       </w:rPr>
     </w:lvl>
@@ -4181,7 +4188,7 @@
         <w:ind w:left="2160" w:hanging="360"/>
       </w:pPr>
       <w:rPr>
-        <w:rFonts w:hint="default" w:ascii="Wingdings" w:hAnsi="Wingdings"/>
+        <w:rFonts w:ascii="Wingdings" w:hAnsi="Wingdings" w:hint="default"/>
         <w:sz w:val="20"/>
       </w:rPr>
     </w:lvl>
@@ -4197,7 +4204,7 @@
         <w:ind w:left="2880" w:hanging="360"/>
       </w:pPr>
       <w:rPr>
-        <w:rFonts w:hint="default" w:ascii="Wingdings" w:hAnsi="Wingdings"/>
+        <w:rFonts w:ascii="Wingdings" w:hAnsi="Wingdings" w:hint="default"/>
         <w:sz w:val="20"/>
       </w:rPr>
     </w:lvl>
@@ -4213,7 +4220,7 @@
         <w:ind w:left="3600" w:hanging="360"/>
       </w:pPr>
       <w:rPr>
-        <w:rFonts w:hint="default" w:ascii="Wingdings" w:hAnsi="Wingdings"/>
+        <w:rFonts w:ascii="Wingdings" w:hAnsi="Wingdings" w:hint="default"/>
         <w:sz w:val="20"/>
       </w:rPr>
     </w:lvl>
@@ -4229,7 +4236,7 @@
         <w:ind w:left="4320" w:hanging="360"/>
       </w:pPr>
       <w:rPr>
-        <w:rFonts w:hint="default" w:ascii="Wingdings" w:hAnsi="Wingdings"/>
+        <w:rFonts w:ascii="Wingdings" w:hAnsi="Wingdings" w:hint="default"/>
         <w:sz w:val="20"/>
       </w:rPr>
     </w:lvl>
@@ -4245,7 +4252,7 @@
         <w:ind w:left="5040" w:hanging="360"/>
       </w:pPr>
       <w:rPr>
-        <w:rFonts w:hint="default" w:ascii="Wingdings" w:hAnsi="Wingdings"/>
+        <w:rFonts w:ascii="Wingdings" w:hAnsi="Wingdings" w:hint="default"/>
         <w:sz w:val="20"/>
       </w:rPr>
     </w:lvl>
@@ -4261,7 +4268,7 @@
         <w:ind w:left="5760" w:hanging="360"/>
       </w:pPr>
       <w:rPr>
-        <w:rFonts w:hint="default" w:ascii="Wingdings" w:hAnsi="Wingdings"/>
+        <w:rFonts w:ascii="Wingdings" w:hAnsi="Wingdings" w:hint="default"/>
         <w:sz w:val="20"/>
       </w:rPr>
     </w:lvl>
@@ -4277,7 +4284,7 @@
         <w:ind w:left="6480" w:hanging="360"/>
       </w:pPr>
       <w:rPr>
-        <w:rFonts w:hint="default" w:ascii="Wingdings" w:hAnsi="Wingdings"/>
+        <w:rFonts w:ascii="Wingdings" w:hAnsi="Wingdings" w:hint="default"/>
         <w:sz w:val="20"/>
       </w:rPr>
     </w:lvl>
@@ -4295,7 +4302,7 @@
         <w:ind w:left="720" w:hanging="360"/>
       </w:pPr>
       <w:rPr>
-        <w:rFonts w:hint="default" w:ascii="Wingdings" w:hAnsi="Wingdings"/>
+        <w:rFonts w:ascii="Wingdings" w:hAnsi="Wingdings" w:hint="default"/>
       </w:rPr>
     </w:lvl>
     <w:lvl w:ilvl="1" w:tplc="0C0A0003">
@@ -4307,7 +4314,7 @@
         <w:ind w:left="1440" w:hanging="360"/>
       </w:pPr>
       <w:rPr>
-        <w:rFonts w:hint="default" w:ascii="Courier New" w:hAnsi="Courier New" w:cs="Courier New"/>
+        <w:rFonts w:ascii="Courier New" w:hAnsi="Courier New" w:cs="Courier New" w:hint="default"/>
       </w:rPr>
     </w:lvl>
     <w:lvl w:ilvl="2" w:tplc="0C0A0005">
@@ -4319,7 +4326,7 @@
         <w:ind w:left="2160" w:hanging="360"/>
       </w:pPr>
       <w:rPr>
-        <w:rFonts w:hint="default" w:ascii="Wingdings" w:hAnsi="Wingdings"/>
+        <w:rFonts w:ascii="Wingdings" w:hAnsi="Wingdings" w:hint="default"/>
       </w:rPr>
     </w:lvl>
     <w:lvl w:ilvl="3" w:tplc="0C0A0001" w:tentative="1">
@@ -4331,7 +4338,7 @@
         <w:ind w:left="2880" w:hanging="360"/>
       </w:pPr>
       <w:rPr>
-        <w:rFonts w:hint="default" w:ascii="Symbol" w:hAnsi="Symbol"/>
+        <w:rFonts w:ascii="Symbol" w:hAnsi="Symbol" w:hint="default"/>
       </w:rPr>
     </w:lvl>
     <w:lvl w:ilvl="4" w:tplc="0C0A0003" w:tentative="1">
@@ -4343,7 +4350,7 @@
         <w:ind w:left="3600" w:hanging="360"/>
       </w:pPr>
       <w:rPr>
-        <w:rFonts w:hint="default" w:ascii="Courier New" w:hAnsi="Courier New" w:cs="Courier New"/>
+        <w:rFonts w:ascii="Courier New" w:hAnsi="Courier New" w:cs="Courier New" w:hint="default"/>
       </w:rPr>
     </w:lvl>
     <w:lvl w:ilvl="5" w:tplc="0C0A0005" w:tentative="1">
@@ -4355,7 +4362,7 @@
         <w:ind w:left="4320" w:hanging="360"/>
       </w:pPr>
       <w:rPr>
-        <w:rFonts w:hint="default" w:ascii="Wingdings" w:hAnsi="Wingdings"/>
+        <w:rFonts w:ascii="Wingdings" w:hAnsi="Wingdings" w:hint="default"/>
       </w:rPr>
     </w:lvl>
     <w:lvl w:ilvl="6" w:tplc="0C0A0001" w:tentative="1">
@@ -4367,7 +4374,7 @@
         <w:ind w:left="5040" w:hanging="360"/>
       </w:pPr>
       <w:rPr>
-        <w:rFonts w:hint="default" w:ascii="Symbol" w:hAnsi="Symbol"/>
+        <w:rFonts w:ascii="Symbol" w:hAnsi="Symbol" w:hint="default"/>
       </w:rPr>
     </w:lvl>
     <w:lvl w:ilvl="7" w:tplc="0C0A0003" w:tentative="1">
@@ -4379,7 +4386,7 @@
         <w:ind w:left="5760" w:hanging="360"/>
       </w:pPr>
       <w:rPr>
-        <w:rFonts w:hint="default" w:ascii="Courier New" w:hAnsi="Courier New" w:cs="Courier New"/>
+        <w:rFonts w:ascii="Courier New" w:hAnsi="Courier New" w:cs="Courier New" w:hint="default"/>
       </w:rPr>
     </w:lvl>
     <w:lvl w:ilvl="8" w:tplc="0C0A0005" w:tentative="1">
@@ -4391,7 +4398,7 @@
         <w:ind w:left="6480" w:hanging="360"/>
       </w:pPr>
       <w:rPr>
-        <w:rFonts w:hint="default" w:ascii="Wingdings" w:hAnsi="Wingdings"/>
+        <w:rFonts w:ascii="Wingdings" w:hAnsi="Wingdings" w:hint="default"/>
       </w:rPr>
     </w:lvl>
   </w:abstractNum>
@@ -4411,7 +4418,7 @@
         <w:ind w:left="720" w:hanging="360"/>
       </w:pPr>
       <w:rPr>
-        <w:rFonts w:hint="default" w:ascii="Symbol" w:hAnsi="Symbol"/>
+        <w:rFonts w:ascii="Symbol" w:hAnsi="Symbol" w:hint="default"/>
         <w:sz w:val="20"/>
       </w:rPr>
     </w:lvl>
@@ -4427,7 +4434,7 @@
         <w:ind w:left="1440" w:hanging="360"/>
       </w:pPr>
       <w:rPr>
-        <w:rFonts w:hint="default" w:ascii="Courier New" w:hAnsi="Courier New"/>
+        <w:rFonts w:ascii="Courier New" w:hAnsi="Courier New" w:hint="default"/>
         <w:sz w:val="20"/>
       </w:rPr>
     </w:lvl>
@@ -4443,7 +4450,7 @@
         <w:ind w:left="2160" w:hanging="360"/>
       </w:pPr>
       <w:rPr>
-        <w:rFonts w:hint="default" w:ascii="Wingdings" w:hAnsi="Wingdings"/>
+        <w:rFonts w:ascii="Wingdings" w:hAnsi="Wingdings" w:hint="default"/>
         <w:sz w:val="20"/>
       </w:rPr>
     </w:lvl>
@@ -4459,7 +4466,7 @@
         <w:ind w:left="2880" w:hanging="360"/>
       </w:pPr>
       <w:rPr>
-        <w:rFonts w:hint="default" w:ascii="Wingdings" w:hAnsi="Wingdings"/>
+        <w:rFonts w:ascii="Wingdings" w:hAnsi="Wingdings" w:hint="default"/>
         <w:sz w:val="20"/>
       </w:rPr>
     </w:lvl>
@@ -4475,7 +4482,7 @@
         <w:ind w:left="3600" w:hanging="360"/>
       </w:pPr>
       <w:rPr>
-        <w:rFonts w:hint="default" w:ascii="Wingdings" w:hAnsi="Wingdings"/>
+        <w:rFonts w:ascii="Wingdings" w:hAnsi="Wingdings" w:hint="default"/>
         <w:sz w:val="20"/>
       </w:rPr>
     </w:lvl>
@@ -4491,7 +4498,7 @@
         <w:ind w:left="4320" w:hanging="360"/>
       </w:pPr>
       <w:rPr>
-        <w:rFonts w:hint="default" w:ascii="Wingdings" w:hAnsi="Wingdings"/>
+        <w:rFonts w:ascii="Wingdings" w:hAnsi="Wingdings" w:hint="default"/>
         <w:sz w:val="20"/>
       </w:rPr>
     </w:lvl>
@@ -4507,7 +4514,7 @@
         <w:ind w:left="5040" w:hanging="360"/>
       </w:pPr>
       <w:rPr>
-        <w:rFonts w:hint="default" w:ascii="Wingdings" w:hAnsi="Wingdings"/>
+        <w:rFonts w:ascii="Wingdings" w:hAnsi="Wingdings" w:hint="default"/>
         <w:sz w:val="20"/>
       </w:rPr>
     </w:lvl>
@@ -4523,7 +4530,7 @@
         <w:ind w:left="5760" w:hanging="360"/>
       </w:pPr>
       <w:rPr>
-        <w:rFonts w:hint="default" w:ascii="Wingdings" w:hAnsi="Wingdings"/>
+        <w:rFonts w:ascii="Wingdings" w:hAnsi="Wingdings" w:hint="default"/>
         <w:sz w:val="20"/>
       </w:rPr>
     </w:lvl>
@@ -4539,7 +4546,7 @@
         <w:ind w:left="6480" w:hanging="360"/>
       </w:pPr>
       <w:rPr>
-        <w:rFonts w:hint="default" w:ascii="Wingdings" w:hAnsi="Wingdings"/>
+        <w:rFonts w:ascii="Wingdings" w:hAnsi="Wingdings" w:hint="default"/>
         <w:sz w:val="20"/>
       </w:rPr>
     </w:lvl>
@@ -4557,7 +4564,7 @@
         <w:ind w:left="720" w:hanging="360"/>
       </w:pPr>
       <w:rPr>
-        <w:rFonts w:hint="default" w:ascii="Wingdings" w:hAnsi="Wingdings"/>
+        <w:rFonts w:ascii="Wingdings" w:hAnsi="Wingdings" w:hint="default"/>
       </w:rPr>
     </w:lvl>
     <w:lvl w:ilvl="1" w:tplc="0C0A0003">
@@ -4569,7 +4576,7 @@
         <w:ind w:left="1440" w:hanging="360"/>
       </w:pPr>
       <w:rPr>
-        <w:rFonts w:hint="default" w:ascii="Courier New" w:hAnsi="Courier New" w:cs="Courier New"/>
+        <w:rFonts w:ascii="Courier New" w:hAnsi="Courier New" w:cs="Courier New" w:hint="default"/>
       </w:rPr>
     </w:lvl>
     <w:lvl w:ilvl="2" w:tplc="0C0A0005" w:tentative="1">
@@ -4581,7 +4588,7 @@
         <w:ind w:left="2160" w:hanging="360"/>
       </w:pPr>
       <w:rPr>
-        <w:rFonts w:hint="default" w:ascii="Wingdings" w:hAnsi="Wingdings"/>
+        <w:rFonts w:ascii="Wingdings" w:hAnsi="Wingdings" w:hint="default"/>
       </w:rPr>
     </w:lvl>
     <w:lvl w:ilvl="3" w:tplc="0C0A0001" w:tentative="1">
@@ -4593,7 +4600,7 @@
         <w:ind w:left="2880" w:hanging="360"/>
       </w:pPr>
       <w:rPr>
-        <w:rFonts w:hint="default" w:ascii="Symbol" w:hAnsi="Symbol"/>
+        <w:rFonts w:ascii="Symbol" w:hAnsi="Symbol" w:hint="default"/>
       </w:rPr>
     </w:lvl>
     <w:lvl w:ilvl="4" w:tplc="0C0A0003" w:tentative="1">
@@ -4605,7 +4612,7 @@
         <w:ind w:left="3600" w:hanging="360"/>
       </w:pPr>
       <w:rPr>
-        <w:rFonts w:hint="default" w:ascii="Courier New" w:hAnsi="Courier New" w:cs="Courier New"/>
+        <w:rFonts w:ascii="Courier New" w:hAnsi="Courier New" w:cs="Courier New" w:hint="default"/>
       </w:rPr>
     </w:lvl>
     <w:lvl w:ilvl="5" w:tplc="0C0A0005" w:tentative="1">
@@ -4617,7 +4624,7 @@
         <w:ind w:left="4320" w:hanging="360"/>
       </w:pPr>
       <w:rPr>
-        <w:rFonts w:hint="default" w:ascii="Wingdings" w:hAnsi="Wingdings"/>
+        <w:rFonts w:ascii="Wingdings" w:hAnsi="Wingdings" w:hint="default"/>
       </w:rPr>
     </w:lvl>
     <w:lvl w:ilvl="6" w:tplc="0C0A0001" w:tentative="1">
@@ -4629,7 +4636,7 @@
         <w:ind w:left="5040" w:hanging="360"/>
       </w:pPr>
       <w:rPr>
-        <w:rFonts w:hint="default" w:ascii="Symbol" w:hAnsi="Symbol"/>
+        <w:rFonts w:ascii="Symbol" w:hAnsi="Symbol" w:hint="default"/>
       </w:rPr>
     </w:lvl>
     <w:lvl w:ilvl="7" w:tplc="0C0A0003" w:tentative="1">
@@ -4641,7 +4648,7 @@
         <w:ind w:left="5760" w:hanging="360"/>
       </w:pPr>
       <w:rPr>
-        <w:rFonts w:hint="default" w:ascii="Courier New" w:hAnsi="Courier New" w:cs="Courier New"/>
+        <w:rFonts w:ascii="Courier New" w:hAnsi="Courier New" w:cs="Courier New" w:hint="default"/>
       </w:rPr>
     </w:lvl>
     <w:lvl w:ilvl="8" w:tplc="0C0A0005" w:tentative="1">
@@ -4653,7 +4660,7 @@
         <w:ind w:left="6480" w:hanging="360"/>
       </w:pPr>
       <w:rPr>
-        <w:rFonts w:hint="default" w:ascii="Wingdings" w:hAnsi="Wingdings"/>
+        <w:rFonts w:ascii="Wingdings" w:hAnsi="Wingdings" w:hint="default"/>
       </w:rPr>
     </w:lvl>
   </w:abstractNum>
@@ -4673,7 +4680,7 @@
         <w:ind w:left="720" w:hanging="360"/>
       </w:pPr>
       <w:rPr>
-        <w:rFonts w:hint="default" w:ascii="Symbol" w:hAnsi="Symbol"/>
+        <w:rFonts w:ascii="Symbol" w:hAnsi="Symbol" w:hint="default"/>
         <w:sz w:val="20"/>
       </w:rPr>
     </w:lvl>
@@ -4689,7 +4696,7 @@
         <w:ind w:left="1440" w:hanging="360"/>
       </w:pPr>
       <w:rPr>
-        <w:rFonts w:hint="default" w:ascii="Courier New" w:hAnsi="Courier New"/>
+        <w:rFonts w:ascii="Courier New" w:hAnsi="Courier New" w:hint="default"/>
         <w:sz w:val="20"/>
       </w:rPr>
     </w:lvl>
@@ -4705,7 +4712,7 @@
         <w:ind w:left="2160" w:hanging="360"/>
       </w:pPr>
       <w:rPr>
-        <w:rFonts w:hint="default" w:ascii="Wingdings" w:hAnsi="Wingdings"/>
+        <w:rFonts w:ascii="Wingdings" w:hAnsi="Wingdings" w:hint="default"/>
         <w:sz w:val="20"/>
       </w:rPr>
     </w:lvl>
@@ -4721,7 +4728,7 @@
         <w:ind w:left="2880" w:hanging="360"/>
       </w:pPr>
       <w:rPr>
-        <w:rFonts w:hint="default" w:ascii="Wingdings" w:hAnsi="Wingdings"/>
+        <w:rFonts w:ascii="Wingdings" w:hAnsi="Wingdings" w:hint="default"/>
         <w:sz w:val="20"/>
       </w:rPr>
     </w:lvl>
@@ -4737,7 +4744,7 @@
         <w:ind w:left="3600" w:hanging="360"/>
       </w:pPr>
       <w:rPr>
-        <w:rFonts w:hint="default" w:ascii="Wingdings" w:hAnsi="Wingdings"/>
+        <w:rFonts w:ascii="Wingdings" w:hAnsi="Wingdings" w:hint="default"/>
         <w:sz w:val="20"/>
       </w:rPr>
     </w:lvl>
@@ -4753,7 +4760,7 @@
         <w:ind w:left="4320" w:hanging="360"/>
       </w:pPr>
       <w:rPr>
-        <w:rFonts w:hint="default" w:ascii="Wingdings" w:hAnsi="Wingdings"/>
+        <w:rFonts w:ascii="Wingdings" w:hAnsi="Wingdings" w:hint="default"/>
         <w:sz w:val="20"/>
       </w:rPr>
     </w:lvl>
@@ -4769,7 +4776,7 @@
         <w:ind w:left="5040" w:hanging="360"/>
       </w:pPr>
       <w:rPr>
-        <w:rFonts w:hint="default" w:ascii="Wingdings" w:hAnsi="Wingdings"/>
+        <w:rFonts w:ascii="Wingdings" w:hAnsi="Wingdings" w:hint="default"/>
         <w:sz w:val="20"/>
       </w:rPr>
     </w:lvl>
@@ -4785,7 +4792,7 @@
         <w:ind w:left="5760" w:hanging="360"/>
       </w:pPr>
       <w:rPr>
-        <w:rFonts w:hint="default" w:ascii="Wingdings" w:hAnsi="Wingdings"/>
+        <w:rFonts w:ascii="Wingdings" w:hAnsi="Wingdings" w:hint="default"/>
         <w:sz w:val="20"/>
       </w:rPr>
     </w:lvl>
@@ -4801,7 +4808,7 @@
         <w:ind w:left="6480" w:hanging="360"/>
       </w:pPr>
       <w:rPr>
-        <w:rFonts w:hint="default" w:ascii="Wingdings" w:hAnsi="Wingdings"/>
+        <w:rFonts w:ascii="Wingdings" w:hAnsi="Wingdings" w:hint="default"/>
         <w:sz w:val="20"/>
       </w:rPr>
     </w:lvl>
@@ -4822,7 +4829,7 @@
         <w:ind w:left="720" w:hanging="360"/>
       </w:pPr>
       <w:rPr>
-        <w:rFonts w:hint="default" w:ascii="Symbol" w:hAnsi="Symbol"/>
+        <w:rFonts w:ascii="Symbol" w:hAnsi="Symbol" w:hint="default"/>
         <w:sz w:val="20"/>
       </w:rPr>
     </w:lvl>
@@ -4838,7 +4845,7 @@
         <w:ind w:left="1440" w:hanging="360"/>
       </w:pPr>
       <w:rPr>
-        <w:rFonts w:hint="default" w:ascii="Courier New" w:hAnsi="Courier New"/>
+        <w:rFonts w:ascii="Courier New" w:hAnsi="Courier New" w:hint="default"/>
         <w:sz w:val="20"/>
       </w:rPr>
     </w:lvl>
@@ -4854,7 +4861,7 @@
         <w:ind w:left="2160" w:hanging="360"/>
       </w:pPr>
       <w:rPr>
-        <w:rFonts w:hint="default" w:ascii="Wingdings" w:hAnsi="Wingdings"/>
+        <w:rFonts w:ascii="Wingdings" w:hAnsi="Wingdings" w:hint="default"/>
         <w:sz w:val="20"/>
       </w:rPr>
     </w:lvl>
@@ -4870,7 +4877,7 @@
         <w:ind w:left="2880" w:hanging="360"/>
       </w:pPr>
       <w:rPr>
-        <w:rFonts w:hint="default" w:ascii="Wingdings" w:hAnsi="Wingdings"/>
+        <w:rFonts w:ascii="Wingdings" w:hAnsi="Wingdings" w:hint="default"/>
         <w:sz w:val="20"/>
       </w:rPr>
     </w:lvl>
@@ -4886,7 +4893,7 @@
         <w:ind w:left="3600" w:hanging="360"/>
       </w:pPr>
       <w:rPr>
-        <w:rFonts w:hint="default" w:ascii="Wingdings" w:hAnsi="Wingdings"/>
+        <w:rFonts w:ascii="Wingdings" w:hAnsi="Wingdings" w:hint="default"/>
         <w:sz w:val="20"/>
       </w:rPr>
     </w:lvl>
@@ -4902,7 +4909,7 @@
         <w:ind w:left="4320" w:hanging="360"/>
       </w:pPr>
       <w:rPr>
-        <w:rFonts w:hint="default" w:ascii="Wingdings" w:hAnsi="Wingdings"/>
+        <w:rFonts w:ascii="Wingdings" w:hAnsi="Wingdings" w:hint="default"/>
         <w:sz w:val="20"/>
       </w:rPr>
     </w:lvl>
@@ -4918,7 +4925,7 @@
         <w:ind w:left="5040" w:hanging="360"/>
       </w:pPr>
       <w:rPr>
-        <w:rFonts w:hint="default" w:ascii="Wingdings" w:hAnsi="Wingdings"/>
+        <w:rFonts w:ascii="Wingdings" w:hAnsi="Wingdings" w:hint="default"/>
         <w:sz w:val="20"/>
       </w:rPr>
     </w:lvl>
@@ -4934,7 +4941,7 @@
         <w:ind w:left="5760" w:hanging="360"/>
       </w:pPr>
       <w:rPr>
-        <w:rFonts w:hint="default" w:ascii="Wingdings" w:hAnsi="Wingdings"/>
+        <w:rFonts w:ascii="Wingdings" w:hAnsi="Wingdings" w:hint="default"/>
         <w:sz w:val="20"/>
       </w:rPr>
     </w:lvl>
@@ -4950,7 +4957,7 @@
         <w:ind w:left="6480" w:hanging="360"/>
       </w:pPr>
       <w:rPr>
-        <w:rFonts w:hint="default" w:ascii="Wingdings" w:hAnsi="Wingdings"/>
+        <w:rFonts w:ascii="Wingdings" w:hAnsi="Wingdings" w:hint="default"/>
         <w:sz w:val="20"/>
       </w:rPr>
     </w:lvl>
@@ -4981,7 +4988,7 @@
   <w:docDefaults>
     <w:rPrDefault>
       <w:rPr>
-        <w:rFonts w:asciiTheme="minorHAnsi" w:hAnsiTheme="minorHAnsi" w:eastAsiaTheme="minorHAnsi" w:cstheme="minorBidi"/>
+        <w:rFonts w:asciiTheme="minorHAnsi" w:eastAsiaTheme="minorHAnsi" w:hAnsiTheme="minorHAnsi" w:cstheme="minorBidi"/>
         <w:kern w:val="2"/>
         <w:sz w:val="24"/>
         <w:szCs w:val="24"/>
@@ -4998,14 +5005,14 @@
   <w:latentStyles w:defLockedState="0" w:defUIPriority="99" w:defSemiHidden="0" w:defUnhideWhenUsed="0" w:defQFormat="0" w:count="376">
     <w:lsdException w:name="Normal" w:uiPriority="0" w:qFormat="1"/>
     <w:lsdException w:name="heading 1" w:uiPriority="9" w:qFormat="1"/>
-    <w:lsdException w:name="heading 2" w:uiPriority="9" w:semiHidden="1" w:unhideWhenUsed="1" w:qFormat="1"/>
-    <w:lsdException w:name="heading 3" w:uiPriority="9" w:semiHidden="1" w:unhideWhenUsed="1" w:qFormat="1"/>
-    <w:lsdException w:name="heading 4" w:uiPriority="9" w:semiHidden="1" w:unhideWhenUsed="1" w:qFormat="1"/>
-    <w:lsdException w:name="heading 5" w:uiPriority="9" w:semiHidden="1" w:unhideWhenUsed="1" w:qFormat="1"/>
-    <w:lsdException w:name="heading 6" w:uiPriority="9" w:semiHidden="1" w:unhideWhenUsed="1" w:qFormat="1"/>
-    <w:lsdException w:name="heading 7" w:uiPriority="9" w:semiHidden="1" w:unhideWhenUsed="1" w:qFormat="1"/>
-    <w:lsdException w:name="heading 8" w:uiPriority="9" w:semiHidden="1" w:unhideWhenUsed="1" w:qFormat="1"/>
-    <w:lsdException w:name="heading 9" w:uiPriority="9" w:semiHidden="1" w:unhideWhenUsed="1" w:qFormat="1"/>
+    <w:lsdException w:name="heading 2" w:semiHidden="1" w:uiPriority="9" w:unhideWhenUsed="1" w:qFormat="1"/>
+    <w:lsdException w:name="heading 3" w:semiHidden="1" w:uiPriority="9" w:unhideWhenUsed="1" w:qFormat="1"/>
+    <w:lsdException w:name="heading 4" w:semiHidden="1" w:uiPriority="9" w:unhideWhenUsed="1" w:qFormat="1"/>
+    <w:lsdException w:name="heading 5" w:semiHidden="1" w:uiPriority="9" w:unhideWhenUsed="1" w:qFormat="1"/>
+    <w:lsdException w:name="heading 6" w:semiHidden="1" w:uiPriority="9" w:unhideWhenUsed="1" w:qFormat="1"/>
+    <w:lsdException w:name="heading 7" w:semiHidden="1" w:uiPriority="9" w:unhideWhenUsed="1" w:qFormat="1"/>
+    <w:lsdException w:name="heading 8" w:semiHidden="1" w:uiPriority="9" w:unhideWhenUsed="1" w:qFormat="1"/>
+    <w:lsdException w:name="heading 9" w:semiHidden="1" w:uiPriority="9" w:unhideWhenUsed="1" w:qFormat="1"/>
     <w:lsdException w:name="index 1" w:semiHidden="1" w:unhideWhenUsed="1"/>
     <w:lsdException w:name="index 2" w:semiHidden="1" w:unhideWhenUsed="1"/>
     <w:lsdException w:name="index 3" w:semiHidden="1" w:unhideWhenUsed="1"/>
@@ -5015,22 +5022,22 @@
     <w:lsdException w:name="index 7" w:semiHidden="1" w:unhideWhenUsed="1"/>
     <w:lsdException w:name="index 8" w:semiHidden="1" w:unhideWhenUsed="1"/>
     <w:lsdException w:name="index 9" w:semiHidden="1" w:unhideWhenUsed="1"/>
-    <w:lsdException w:name="toc 1" w:uiPriority="39" w:semiHidden="1" w:unhideWhenUsed="1"/>
-    <w:lsdException w:name="toc 2" w:uiPriority="39" w:semiHidden="1" w:unhideWhenUsed="1"/>
-    <w:lsdException w:name="toc 3" w:uiPriority="39" w:semiHidden="1" w:unhideWhenUsed="1"/>
-    <w:lsdException w:name="toc 4" w:uiPriority="39" w:semiHidden="1" w:unhideWhenUsed="1"/>
-    <w:lsdException w:name="toc 5" w:uiPriority="39" w:semiHidden="1" w:unhideWhenUsed="1"/>
-    <w:lsdException w:name="toc 6" w:uiPriority="39" w:semiHidden="1" w:unhideWhenUsed="1"/>
-    <w:lsdException w:name="toc 7" w:uiPriority="39" w:semiHidden="1" w:unhideWhenUsed="1"/>
-    <w:lsdException w:name="toc 8" w:uiPriority="39" w:semiHidden="1" w:unhideWhenUsed="1"/>
-    <w:lsdException w:name="toc 9" w:uiPriority="39" w:semiHidden="1" w:unhideWhenUsed="1"/>
+    <w:lsdException w:name="toc 1" w:semiHidden="1" w:uiPriority="39" w:unhideWhenUsed="1"/>
+    <w:lsdException w:name="toc 2" w:semiHidden="1" w:uiPriority="39" w:unhideWhenUsed="1"/>
+    <w:lsdException w:name="toc 3" w:semiHidden="1" w:uiPriority="39" w:unhideWhenUsed="1"/>
+    <w:lsdException w:name="toc 4" w:semiHidden="1" w:uiPriority="39" w:unhideWhenUsed="1"/>
+    <w:lsdException w:name="toc 5" w:semiHidden="1" w:uiPriority="39" w:unhideWhenUsed="1"/>
+    <w:lsdException w:name="toc 6" w:semiHidden="1" w:uiPriority="39" w:unhideWhenUsed="1"/>
+    <w:lsdException w:name="toc 7" w:semiHidden="1" w:uiPriority="39" w:unhideWhenUsed="1"/>
+    <w:lsdException w:name="toc 8" w:semiHidden="1" w:uiPriority="39" w:unhideWhenUsed="1"/>
+    <w:lsdException w:name="toc 9" w:semiHidden="1" w:uiPriority="39" w:unhideWhenUsed="1"/>
     <w:lsdException w:name="Normal Indent" w:semiHidden="1" w:unhideWhenUsed="1"/>
     <w:lsdException w:name="footnote text" w:semiHidden="1" w:unhideWhenUsed="1"/>
     <w:lsdException w:name="annotation text" w:semiHidden="1" w:unhideWhenUsed="1"/>
     <w:lsdException w:name="header" w:semiHidden="1" w:unhideWhenUsed="1"/>
     <w:lsdException w:name="footer" w:semiHidden="1" w:unhideWhenUsed="1"/>
     <w:lsdException w:name="index heading" w:semiHidden="1" w:unhideWhenUsed="1"/>
-    <w:lsdException w:name="caption" w:uiPriority="35" w:semiHidden="1" w:unhideWhenUsed="1" w:qFormat="1"/>
+    <w:lsdException w:name="caption" w:semiHidden="1" w:uiPriority="35" w:unhideWhenUsed="1" w:qFormat="1"/>
     <w:lsdException w:name="table of figures" w:semiHidden="1" w:unhideWhenUsed="1"/>
     <w:lsdException w:name="envelope address" w:semiHidden="1" w:unhideWhenUsed="1"/>
     <w:lsdException w:name="envelope return" w:semiHidden="1" w:unhideWhenUsed="1"/>
@@ -5061,7 +5068,7 @@
     <w:lsdException w:name="Title" w:uiPriority="10" w:qFormat="1"/>
     <w:lsdException w:name="Closing" w:semiHidden="1" w:unhideWhenUsed="1"/>
     <w:lsdException w:name="Signature" w:semiHidden="1" w:unhideWhenUsed="1"/>
-    <w:lsdException w:name="Default Paragraph Font" w:uiPriority="1" w:semiHidden="1" w:unhideWhenUsed="1"/>
+    <w:lsdException w:name="Default Paragraph Font" w:semiHidden="1" w:uiPriority="1" w:unhideWhenUsed="1"/>
     <w:lsdException w:name="Body Text" w:semiHidden="1" w:unhideWhenUsed="1"/>
     <w:lsdException w:name="Body Text Indent" w:semiHidden="1" w:unhideWhenUsed="1"/>
     <w:lsdException w:name="List Continue" w:semiHidden="1" w:unhideWhenUsed="1"/>
@@ -5261,8 +5268,8 @@
     <w:lsdException w:name="Subtle Reference" w:uiPriority="31" w:qFormat="1"/>
     <w:lsdException w:name="Intense Reference" w:uiPriority="32" w:qFormat="1"/>
     <w:lsdException w:name="Book Title" w:uiPriority="33" w:qFormat="1"/>
-    <w:lsdException w:name="Bibliography" w:uiPriority="37" w:semiHidden="1" w:unhideWhenUsed="1"/>
-    <w:lsdException w:name="TOC Heading" w:uiPriority="39" w:semiHidden="1" w:unhideWhenUsed="1" w:qFormat="1"/>
+    <w:lsdException w:name="Bibliography" w:semiHidden="1" w:uiPriority="37" w:unhideWhenUsed="1"/>
+    <w:lsdException w:name="TOC Heading" w:semiHidden="1" w:uiPriority="39" w:unhideWhenUsed="1" w:qFormat="1"/>
     <w:lsdException w:name="Plain Table 1" w:uiPriority="41"/>
     <w:lsdException w:name="Plain Table 2" w:uiPriority="42"/>
     <w:lsdException w:name="Plain Table 3" w:uiPriority="43"/>
@@ -5373,7 +5380,7 @@
     <w:lsdException w:name="Unresolved Mention" w:semiHidden="1" w:unhideWhenUsed="1"/>
     <w:lsdException w:name="Smart Link" w:semiHidden="1" w:unhideWhenUsed="1"/>
   </w:latentStyles>
-  <w:style w:type="paragraph" w:styleId="Normal" w:default="1">
+  <w:style w:type="paragraph" w:default="1" w:styleId="Normal">
     <w:name w:val="Normal"/>
     <w:qFormat/>
     <w:rsid w:val="00D604C1"/>
@@ -5393,7 +5400,7 @@
       <w:outlineLvl w:val="0"/>
     </w:pPr>
     <w:rPr>
-      <w:rFonts w:asciiTheme="majorHAnsi" w:hAnsiTheme="majorHAnsi" w:eastAsiaTheme="majorEastAsia" w:cstheme="majorBidi"/>
+      <w:rFonts w:asciiTheme="majorHAnsi" w:eastAsiaTheme="majorEastAsia" w:hAnsiTheme="majorHAnsi" w:cstheme="majorBidi"/>
       <w:color w:val="0F4761" w:themeColor="accent1" w:themeShade="BF"/>
       <w:sz w:val="40"/>
       <w:szCs w:val="40"/>
@@ -5415,7 +5422,7 @@
       <w:outlineLvl w:val="1"/>
     </w:pPr>
     <w:rPr>
-      <w:rFonts w:asciiTheme="majorHAnsi" w:hAnsiTheme="majorHAnsi" w:eastAsiaTheme="majorEastAsia" w:cstheme="majorBidi"/>
+      <w:rFonts w:asciiTheme="majorHAnsi" w:eastAsiaTheme="majorEastAsia" w:hAnsiTheme="majorHAnsi" w:cstheme="majorBidi"/>
       <w:color w:val="0F4761" w:themeColor="accent1" w:themeShade="BF"/>
       <w:sz w:val="32"/>
       <w:szCs w:val="32"/>
@@ -5576,13 +5583,13 @@
       <w:color w:val="272727" w:themeColor="text1" w:themeTint="D8"/>
     </w:rPr>
   </w:style>
-  <w:style w:type="character" w:styleId="Fuentedeprrafopredeter" w:default="1">
+  <w:style w:type="character" w:default="1" w:styleId="Fuentedeprrafopredeter">
     <w:name w:val="Default Paragraph Font"/>
     <w:uiPriority w:val="1"/>
     <w:semiHidden/>
     <w:unhideWhenUsed/>
   </w:style>
-  <w:style w:type="table" w:styleId="Tablanormal" w:default="1">
+  <w:style w:type="table" w:default="1" w:styleId="Tablanormal">
     <w:name w:val="Normal Table"/>
     <w:uiPriority w:val="99"/>
     <w:semiHidden/>
@@ -5597,39 +5604,39 @@
       </w:tblCellMar>
     </w:tblPr>
   </w:style>
-  <w:style w:type="numbering" w:styleId="Sinlista" w:default="1">
+  <w:style w:type="numbering" w:default="1" w:styleId="Sinlista">
     <w:name w:val="No List"/>
     <w:uiPriority w:val="99"/>
     <w:semiHidden/>
     <w:unhideWhenUsed/>
   </w:style>
-  <w:style w:type="character" w:styleId="Ttulo1Car" w:customStyle="1">
+  <w:style w:type="character" w:customStyle="1" w:styleId="Ttulo1Car">
     <w:name w:val="Título 1 Car"/>
     <w:basedOn w:val="Fuentedeprrafopredeter"/>
     <w:link w:val="Ttulo1"/>
     <w:uiPriority w:val="9"/>
     <w:rsid w:val="005E0754"/>
     <w:rPr>
-      <w:rFonts w:asciiTheme="majorHAnsi" w:hAnsiTheme="majorHAnsi" w:eastAsiaTheme="majorEastAsia" w:cstheme="majorBidi"/>
+      <w:rFonts w:asciiTheme="majorHAnsi" w:eastAsiaTheme="majorEastAsia" w:hAnsiTheme="majorHAnsi" w:cstheme="majorBidi"/>
       <w:color w:val="0F4761" w:themeColor="accent1" w:themeShade="BF"/>
       <w:sz w:val="40"/>
       <w:szCs w:val="40"/>
     </w:rPr>
   </w:style>
-  <w:style w:type="character" w:styleId="Ttulo2Car" w:customStyle="1">
+  <w:style w:type="character" w:customStyle="1" w:styleId="Ttulo2Car">
     <w:name w:val="Título 2 Car"/>
     <w:basedOn w:val="Fuentedeprrafopredeter"/>
     <w:link w:val="Ttulo2"/>
     <w:uiPriority w:val="9"/>
     <w:rsid w:val="005E0754"/>
     <w:rPr>
-      <w:rFonts w:asciiTheme="majorHAnsi" w:hAnsiTheme="majorHAnsi" w:eastAsiaTheme="majorEastAsia" w:cstheme="majorBidi"/>
+      <w:rFonts w:asciiTheme="majorHAnsi" w:eastAsiaTheme="majorEastAsia" w:hAnsiTheme="majorHAnsi" w:cstheme="majorBidi"/>
       <w:color w:val="0F4761" w:themeColor="accent1" w:themeShade="BF"/>
       <w:sz w:val="32"/>
       <w:szCs w:val="32"/>
     </w:rPr>
   </w:style>
-  <w:style w:type="character" w:styleId="Ttulo3Car" w:customStyle="1">
+  <w:style w:type="character" w:customStyle="1" w:styleId="Ttulo3Car">
     <w:name w:val="Título 3 Car"/>
     <w:basedOn w:val="Fuentedeprrafopredeter"/>
     <w:link w:val="Ttulo3"/>
@@ -5643,7 +5650,7 @@
       <w:szCs w:val="28"/>
     </w:rPr>
   </w:style>
-  <w:style w:type="character" w:styleId="Ttulo4Car" w:customStyle="1">
+  <w:style w:type="character" w:customStyle="1" w:styleId="Ttulo4Car">
     <w:name w:val="Título 4 Car"/>
     <w:basedOn w:val="Fuentedeprrafopredeter"/>
     <w:link w:val="Ttulo4"/>
@@ -5657,7 +5664,7 @@
       <w:color w:val="0F4761" w:themeColor="accent1" w:themeShade="BF"/>
     </w:rPr>
   </w:style>
-  <w:style w:type="character" w:styleId="Ttulo5Car" w:customStyle="1">
+  <w:style w:type="character" w:customStyle="1" w:styleId="Ttulo5Car">
     <w:name w:val="Título 5 Car"/>
     <w:basedOn w:val="Fuentedeprrafopredeter"/>
     <w:link w:val="Ttulo5"/>
@@ -5669,7 +5676,7 @@
       <w:color w:val="0F4761" w:themeColor="accent1" w:themeShade="BF"/>
     </w:rPr>
   </w:style>
-  <w:style w:type="character" w:styleId="Ttulo6Car" w:customStyle="1">
+  <w:style w:type="character" w:customStyle="1" w:styleId="Ttulo6Car">
     <w:name w:val="Título 6 Car"/>
     <w:basedOn w:val="Fuentedeprrafopredeter"/>
     <w:link w:val="Ttulo6"/>
@@ -5683,7 +5690,7 @@
       <w:color w:val="595959" w:themeColor="text1" w:themeTint="A6"/>
     </w:rPr>
   </w:style>
-  <w:style w:type="character" w:styleId="Ttulo7Car" w:customStyle="1">
+  <w:style w:type="character" w:customStyle="1" w:styleId="Ttulo7Car">
     <w:name w:val="Título 7 Car"/>
     <w:basedOn w:val="Fuentedeprrafopredeter"/>
     <w:link w:val="Ttulo7"/>
@@ -5695,7 +5702,7 @@
       <w:color w:val="595959" w:themeColor="text1" w:themeTint="A6"/>
     </w:rPr>
   </w:style>
-  <w:style w:type="character" w:styleId="Ttulo8Car" w:customStyle="1">
+  <w:style w:type="character" w:customStyle="1" w:styleId="Ttulo8Car">
     <w:name w:val="Título 8 Car"/>
     <w:basedOn w:val="Fuentedeprrafopredeter"/>
     <w:link w:val="Ttulo8"/>
@@ -5709,7 +5716,7 @@
       <w:color w:val="272727" w:themeColor="text1" w:themeTint="D8"/>
     </w:rPr>
   </w:style>
-  <w:style w:type="character" w:styleId="Ttulo9Car" w:customStyle="1">
+  <w:style w:type="character" w:customStyle="1" w:styleId="Ttulo9Car">
     <w:name w:val="Título 9 Car"/>
     <w:basedOn w:val="Fuentedeprrafopredeter"/>
     <w:link w:val="Ttulo9"/>
@@ -5734,21 +5741,21 @@
       <w:contextualSpacing/>
     </w:pPr>
     <w:rPr>
-      <w:rFonts w:asciiTheme="majorHAnsi" w:hAnsiTheme="majorHAnsi" w:eastAsiaTheme="majorEastAsia" w:cstheme="majorBidi"/>
+      <w:rFonts w:asciiTheme="majorHAnsi" w:eastAsiaTheme="majorEastAsia" w:hAnsiTheme="majorHAnsi" w:cstheme="majorBidi"/>
       <w:spacing w:val="-10"/>
       <w:kern w:val="28"/>
       <w:sz w:val="56"/>
       <w:szCs w:val="56"/>
     </w:rPr>
   </w:style>
-  <w:style w:type="character" w:styleId="TtuloCar" w:customStyle="1">
+  <w:style w:type="character" w:customStyle="1" w:styleId="TtuloCar">
     <w:name w:val="Título Car"/>
     <w:basedOn w:val="Fuentedeprrafopredeter"/>
     <w:link w:val="Ttulo"/>
     <w:uiPriority w:val="10"/>
     <w:rsid w:val="005E0754"/>
     <w:rPr>
-      <w:rFonts w:asciiTheme="majorHAnsi" w:hAnsiTheme="majorHAnsi" w:eastAsiaTheme="majorEastAsia" w:cstheme="majorBidi"/>
+      <w:rFonts w:asciiTheme="majorHAnsi" w:eastAsiaTheme="majorEastAsia" w:hAnsiTheme="majorHAnsi" w:cstheme="majorBidi"/>
       <w:spacing w:val="-10"/>
       <w:kern w:val="28"/>
       <w:sz w:val="56"/>
@@ -5776,7 +5783,7 @@
       <w:szCs w:val="28"/>
     </w:rPr>
   </w:style>
-  <w:style w:type="character" w:styleId="SubttuloCar" w:customStyle="1">
+  <w:style w:type="character" w:customStyle="1" w:styleId="SubttuloCar">
     <w:name w:val="Subtítulo Car"/>
     <w:basedOn w:val="Fuentedeprrafopredeter"/>
     <w:link w:val="Subttulo"/>
@@ -5808,7 +5815,7 @@
       <w:color w:val="404040" w:themeColor="text1" w:themeTint="BF"/>
     </w:rPr>
   </w:style>
-  <w:style w:type="character" w:styleId="CitaCar" w:customStyle="1">
+  <w:style w:type="character" w:customStyle="1" w:styleId="CitaCar">
     <w:name w:val="Cita Car"/>
     <w:basedOn w:val="Fuentedeprrafopredeter"/>
     <w:link w:val="Cita"/>
@@ -5853,8 +5860,8 @@
     <w:rsid w:val="005E0754"/>
     <w:pPr>
       <w:pBdr>
-        <w:top w:val="single" w:color="0F4761" w:themeColor="accent1" w:themeShade="BF" w:sz="4" w:space="10"/>
-        <w:bottom w:val="single" w:color="0F4761" w:themeColor="accent1" w:themeShade="BF" w:sz="4" w:space="10"/>
+        <w:top w:val="single" w:sz="4" w:space="10" w:color="0F4761" w:themeColor="accent1" w:themeShade="BF"/>
+        <w:bottom w:val="single" w:sz="4" w:space="10" w:color="0F4761" w:themeColor="accent1" w:themeShade="BF"/>
       </w:pBdr>
       <w:spacing w:before="360" w:after="360"/>
       <w:ind w:left="864" w:right="864"/>
@@ -5866,7 +5873,7 @@
       <w:color w:val="0F4761" w:themeColor="accent1" w:themeShade="BF"/>
     </w:rPr>
   </w:style>
-  <w:style w:type="character" w:styleId="CitadestacadaCar" w:customStyle="1">
+  <w:style w:type="character" w:customStyle="1" w:styleId="CitadestacadaCar">
     <w:name w:val="Cita destacada Car"/>
     <w:basedOn w:val="Fuentedeprrafopredeter"/>
     <w:link w:val="Citadestacada"/>
@@ -5907,7 +5914,7 @@
       <w:spacing w:after="0" w:line="240" w:lineRule="auto"/>
     </w:pPr>
   </w:style>
-  <w:style w:type="character" w:styleId="EncabezadoCar" w:customStyle="1">
+  <w:style w:type="character" w:customStyle="1" w:styleId="EncabezadoCar">
     <w:name w:val="Encabezado Car"/>
     <w:basedOn w:val="Fuentedeprrafopredeter"/>
     <w:link w:val="Encabezado"/>
@@ -5929,7 +5936,7 @@
       <w:spacing w:after="0" w:line="240" w:lineRule="auto"/>
     </w:pPr>
   </w:style>
-  <w:style w:type="character" w:styleId="PiedepginaCar" w:customStyle="1">
+  <w:style w:type="character" w:customStyle="1" w:styleId="PiedepginaCar">
     <w:name w:val="Pie de página Car"/>
     <w:basedOn w:val="Fuentedeprrafopredeter"/>
     <w:link w:val="Piedepgina"/>
@@ -5946,12 +5953,12 @@
     </w:pPr>
     <w:tblPr>
       <w:tblBorders>
-        <w:top w:val="single" w:color="auto" w:sz="4" w:space="0"/>
-        <w:left w:val="single" w:color="auto" w:sz="4" w:space="0"/>
-        <w:bottom w:val="single" w:color="auto" w:sz="4" w:space="0"/>
-        <w:right w:val="single" w:color="auto" w:sz="4" w:space="0"/>
-        <w:insideH w:val="single" w:color="auto" w:sz="4" w:space="0"/>
-        <w:insideV w:val="single" w:color="auto" w:sz="4" w:space="0"/>
+        <w:top w:val="single" w:sz="4" w:space="0" w:color="auto"/>
+        <w:left w:val="single" w:sz="4" w:space="0" w:color="auto"/>
+        <w:bottom w:val="single" w:sz="4" w:space="0" w:color="auto"/>
+        <w:right w:val="single" w:sz="4" w:space="0" w:color="auto"/>
+        <w:insideH w:val="single" w:sz="4" w:space="0" w:color="auto"/>
+        <w:insideV w:val="single" w:sz="4" w:space="0" w:color="auto"/>
       </w:tblBorders>
     </w:tblPr>
   </w:style>
@@ -5959,7 +5966,7 @@
 </file>
 
 <file path=word/theme/theme1.xml><?xml version="1.0" encoding="utf-8"?>
-<a:theme xmlns:a="http://schemas.openxmlformats.org/drawingml/2006/main" xmlns:thm15="http://schemas.microsoft.com/office/thememl/2012/main" name="Tema de Office">
+<a:theme xmlns:a="http://schemas.openxmlformats.org/drawingml/2006/main" name="Tema de Office">
   <a:themeElements>
     <a:clrScheme name="Office">
       <a:dk1>

</xml_diff>